<commit_message>
expanded readme significantly, small changes in other files
</commit_message>
<xml_diff>
--- a/scripts/SERL_word_template_portrait1.docx
+++ b/scripts/SERL_word_template_portrait1.docx
@@ -6,11 +6,11 @@
       <w:pPr>
         <w:pStyle w:val="Title"/>
       </w:pPr>
-      <w:bookmarkStart w:id="0" w:name="_GoBack"/>
-      <w:bookmarkEnd w:id="0"/>
+      <w:proofErr w:type="spellStart"/>
       <w:r>
         <w:t>SERL_word_template</w:t>
       </w:r>
+      <w:proofErr w:type="spellEnd"/>
     </w:p>
     <w:p>
       <w:pPr>
@@ -46,6 +46,7 @@
       <w:sdtEndPr>
         <w:rPr>
           <w:rFonts w:ascii="Verdana" w:hAnsi="Verdana"/>
+          <w:sz w:val="22"/>
         </w:rPr>
       </w:sdtEndPr>
       <w:sdtContent>
@@ -433,24 +434,26 @@
       <w:pPr>
         <w:pStyle w:val="Heading1"/>
       </w:pPr>
-      <w:bookmarkStart w:id="1" w:name="sub-heading-1"/>
-      <w:bookmarkStart w:id="2" w:name="_Toc26176992"/>
+      <w:bookmarkStart w:id="0" w:name="sub-heading-1"/>
+      <w:bookmarkStart w:id="1" w:name="_Toc26176992"/>
+      <w:bookmarkEnd w:id="0"/>
+      <w:r>
+        <w:t>Sub-heading 1</w:t>
+      </w:r>
       <w:bookmarkEnd w:id="1"/>
-      <w:r>
-        <w:t>Sub-heading 1</w:t>
-      </w:r>
-      <w:bookmarkEnd w:id="2"/>
     </w:p>
     <w:p>
       <w:pPr>
         <w:pStyle w:val="Heading2"/>
       </w:pPr>
-      <w:bookmarkStart w:id="3" w:name="sub-heading-2"/>
-      <w:bookmarkStart w:id="4" w:name="_Toc26176993"/>
+      <w:bookmarkStart w:id="2" w:name="sub-heading-2"/>
+      <w:bookmarkStart w:id="3" w:name="_Toc26176993"/>
+      <w:bookmarkEnd w:id="2"/>
+      <w:r>
+        <w:t>Sub-heading 2</w:t>
+      </w:r>
+      <w:bookmarkStart w:id="4" w:name="_GoBack"/>
       <w:bookmarkEnd w:id="3"/>
-      <w:r>
-        <w:t>Sub-heading 2</w:t>
-      </w:r>
       <w:bookmarkEnd w:id="4"/>
     </w:p>
     <w:p>
@@ -482,6 +485,22 @@
       </w:pPr>
       <w:r>
         <w:t>Body text</w:t>
+      </w:r>
+    </w:p>
+    <w:p>
+      <w:pPr>
+        <w:pStyle w:val="BodyText"/>
+      </w:pPr>
+    </w:p>
+    <w:p>
+      <w:pPr>
+        <w:pStyle w:val="NormalIndent"/>
+        <w:rPr>
+          <w:rStyle w:val="Hyperlink"/>
+        </w:rPr>
+      </w:pPr>
+      <w:r>
+        <w:t>Bullet points</w:t>
       </w:r>
     </w:p>
     <w:p/>
@@ -558,7 +577,21 @@
         <w:rPr>
           <w:rStyle w:val="VerbatimChar"/>
         </w:rPr>
-        <w:t xml:space="preserve">##      speed           dist       </w:t>
+        <w:t xml:space="preserve">##      speed           </w:t>
+      </w:r>
+      <w:proofErr w:type="spellStart"/>
+      <w:r>
+        <w:rPr>
+          <w:rStyle w:val="VerbatimChar"/>
+        </w:rPr>
+        <w:t>dist</w:t>
+      </w:r>
+      <w:proofErr w:type="spellEnd"/>
+      <w:r>
+        <w:rPr>
+          <w:rStyle w:val="VerbatimChar"/>
+        </w:rPr>
+        <w:t xml:space="preserve">       </w:t>
       </w:r>
       <w:r>
         <w:br/>
@@ -585,6 +618,7 @@
         <w:rPr>
           <w:rStyle w:val="VerbatimChar"/>
         </w:rPr>
+        <w:lastRenderedPageBreak/>
         <w:t xml:space="preserve">##  Median :15.0   Median : 36.00  </w:t>
       </w:r>
       <w:r>
@@ -603,7 +637,6 @@
         <w:rPr>
           <w:rStyle w:val="VerbatimChar"/>
         </w:rPr>
-        <w:lastRenderedPageBreak/>
         <w:t xml:space="preserve">##  3rd Qu.:19.0   3rd Qu.: 56.00  </w:t>
       </w:r>
       <w:r>
@@ -643,7 +676,7 @@
       <w:r>
         <w:rPr>
           <w:noProof/>
-          <w:lang w:val="en-GB" w:eastAsia="en-GB"/>
+          <w:lang w:val="en-GB" w:eastAsia="zh-CN"/>
         </w:rPr>
         <w:drawing>
           <wp:inline distT="0" distB="0" distL="0" distR="0">
@@ -768,7 +801,7 @@
           <w:rPr>
             <w:noProof/>
           </w:rPr>
-          <w:t>2</w:t>
+          <w:t>1</w:t>
         </w:r>
         <w:r>
           <w:rPr>
@@ -995,7 +1028,7 @@
   <w:abstractNum w:abstractNumId="2" w15:restartNumberingAfterBreak="0">
     <w:nsid w:val="FFFFFF7C"/>
     <w:multiLevelType w:val="singleLevel"/>
-    <w:tmpl w:val="73888BB6"/>
+    <w:tmpl w:val="C6B21264"/>
     <w:lvl w:ilvl="0">
       <w:start w:val="1"/>
       <w:numFmt w:val="decimal"/>
@@ -1012,7 +1045,7 @@
   <w:abstractNum w:abstractNumId="3" w15:restartNumberingAfterBreak="0">
     <w:nsid w:val="FFFFFF7D"/>
     <w:multiLevelType w:val="singleLevel"/>
-    <w:tmpl w:val="50D211AC"/>
+    <w:tmpl w:val="46A23ABC"/>
     <w:lvl w:ilvl="0">
       <w:start w:val="1"/>
       <w:numFmt w:val="decimal"/>
@@ -1029,7 +1062,7 @@
   <w:abstractNum w:abstractNumId="4" w15:restartNumberingAfterBreak="0">
     <w:nsid w:val="FFFFFF7E"/>
     <w:multiLevelType w:val="singleLevel"/>
-    <w:tmpl w:val="061A64A4"/>
+    <w:tmpl w:val="C694D83E"/>
     <w:lvl w:ilvl="0">
       <w:start w:val="1"/>
       <w:numFmt w:val="decimal"/>
@@ -1046,7 +1079,7 @@
   <w:abstractNum w:abstractNumId="5" w15:restartNumberingAfterBreak="0">
     <w:nsid w:val="FFFFFF7F"/>
     <w:multiLevelType w:val="singleLevel"/>
-    <w:tmpl w:val="B1545AD4"/>
+    <w:tmpl w:val="2174C910"/>
     <w:lvl w:ilvl="0">
       <w:start w:val="1"/>
       <w:numFmt w:val="decimal"/>
@@ -1063,7 +1096,7 @@
   <w:abstractNum w:abstractNumId="6" w15:restartNumberingAfterBreak="0">
     <w:nsid w:val="FFFFFF80"/>
     <w:multiLevelType w:val="singleLevel"/>
-    <w:tmpl w:val="96907E90"/>
+    <w:tmpl w:val="75781A9E"/>
     <w:lvl w:ilvl="0">
       <w:start w:val="1"/>
       <w:numFmt w:val="bullet"/>
@@ -1083,7 +1116,7 @@
   <w:abstractNum w:abstractNumId="7" w15:restartNumberingAfterBreak="0">
     <w:nsid w:val="FFFFFF81"/>
     <w:multiLevelType w:val="singleLevel"/>
-    <w:tmpl w:val="E7E49A86"/>
+    <w:tmpl w:val="97F65AE2"/>
     <w:lvl w:ilvl="0">
       <w:start w:val="1"/>
       <w:numFmt w:val="bullet"/>
@@ -1103,7 +1136,7 @@
   <w:abstractNum w:abstractNumId="8" w15:restartNumberingAfterBreak="0">
     <w:nsid w:val="FFFFFF82"/>
     <w:multiLevelType w:val="singleLevel"/>
-    <w:tmpl w:val="5AEEC1E4"/>
+    <w:tmpl w:val="F1D89D60"/>
     <w:lvl w:ilvl="0">
       <w:start w:val="1"/>
       <w:numFmt w:val="bullet"/>
@@ -1123,7 +1156,7 @@
   <w:abstractNum w:abstractNumId="9" w15:restartNumberingAfterBreak="0">
     <w:nsid w:val="FFFFFF83"/>
     <w:multiLevelType w:val="singleLevel"/>
-    <w:tmpl w:val="0E5E6954"/>
+    <w:tmpl w:val="F076A698"/>
     <w:lvl w:ilvl="0">
       <w:start w:val="1"/>
       <w:numFmt w:val="bullet"/>
@@ -1143,7 +1176,7 @@
   <w:abstractNum w:abstractNumId="10" w15:restartNumberingAfterBreak="0">
     <w:nsid w:val="FFFFFF88"/>
     <w:multiLevelType w:val="singleLevel"/>
-    <w:tmpl w:val="CA72251A"/>
+    <w:tmpl w:val="F13AE438"/>
     <w:lvl w:ilvl="0">
       <w:start w:val="1"/>
       <w:numFmt w:val="decimal"/>
@@ -1160,7 +1193,7 @@
   <w:abstractNum w:abstractNumId="11" w15:restartNumberingAfterBreak="0">
     <w:nsid w:val="FFFFFF89"/>
     <w:multiLevelType w:val="singleLevel"/>
-    <w:tmpl w:val="F6F8288C"/>
+    <w:tmpl w:val="6A943D4C"/>
     <w:lvl w:ilvl="0">
       <w:start w:val="1"/>
       <w:numFmt w:val="bullet"/>
@@ -1174,6 +1207,119 @@
       </w:pPr>
       <w:rPr>
         <w:rFonts w:ascii="Symbol" w:hAnsi="Symbol" w:hint="default"/>
+      </w:rPr>
+    </w:lvl>
+  </w:abstractNum>
+  <w:abstractNum w:abstractNumId="12" w15:restartNumberingAfterBreak="0">
+    <w:nsid w:val="06F05A96"/>
+    <w:multiLevelType w:val="hybridMultilevel"/>
+    <w:tmpl w:val="DCDA2F1C"/>
+    <w:lvl w:ilvl="0" w:tplc="08090001">
+      <w:start w:val="1"/>
+      <w:numFmt w:val="bullet"/>
+      <w:lvlText w:val=""/>
+      <w:lvlJc w:val="left"/>
+      <w:pPr>
+        <w:ind w:left="720" w:hanging="360"/>
+      </w:pPr>
+      <w:rPr>
+        <w:rFonts w:ascii="Symbol" w:hAnsi="Symbol" w:hint="default"/>
+      </w:rPr>
+    </w:lvl>
+    <w:lvl w:ilvl="1" w:tplc="08090003" w:tentative="1">
+      <w:start w:val="1"/>
+      <w:numFmt w:val="bullet"/>
+      <w:lvlText w:val="o"/>
+      <w:lvlJc w:val="left"/>
+      <w:pPr>
+        <w:ind w:left="1440" w:hanging="360"/>
+      </w:pPr>
+      <w:rPr>
+        <w:rFonts w:ascii="Courier New" w:hAnsi="Courier New" w:cs="Courier New" w:hint="default"/>
+      </w:rPr>
+    </w:lvl>
+    <w:lvl w:ilvl="2" w:tplc="08090005" w:tentative="1">
+      <w:start w:val="1"/>
+      <w:numFmt w:val="bullet"/>
+      <w:lvlText w:val=""/>
+      <w:lvlJc w:val="left"/>
+      <w:pPr>
+        <w:ind w:left="2160" w:hanging="360"/>
+      </w:pPr>
+      <w:rPr>
+        <w:rFonts w:ascii="Wingdings" w:hAnsi="Wingdings" w:hint="default"/>
+      </w:rPr>
+    </w:lvl>
+    <w:lvl w:ilvl="3" w:tplc="08090001" w:tentative="1">
+      <w:start w:val="1"/>
+      <w:numFmt w:val="bullet"/>
+      <w:lvlText w:val=""/>
+      <w:lvlJc w:val="left"/>
+      <w:pPr>
+        <w:ind w:left="2880" w:hanging="360"/>
+      </w:pPr>
+      <w:rPr>
+        <w:rFonts w:ascii="Symbol" w:hAnsi="Symbol" w:hint="default"/>
+      </w:rPr>
+    </w:lvl>
+    <w:lvl w:ilvl="4" w:tplc="08090003" w:tentative="1">
+      <w:start w:val="1"/>
+      <w:numFmt w:val="bullet"/>
+      <w:lvlText w:val="o"/>
+      <w:lvlJc w:val="left"/>
+      <w:pPr>
+        <w:ind w:left="3600" w:hanging="360"/>
+      </w:pPr>
+      <w:rPr>
+        <w:rFonts w:ascii="Courier New" w:hAnsi="Courier New" w:cs="Courier New" w:hint="default"/>
+      </w:rPr>
+    </w:lvl>
+    <w:lvl w:ilvl="5" w:tplc="08090005" w:tentative="1">
+      <w:start w:val="1"/>
+      <w:numFmt w:val="bullet"/>
+      <w:lvlText w:val=""/>
+      <w:lvlJc w:val="left"/>
+      <w:pPr>
+        <w:ind w:left="4320" w:hanging="360"/>
+      </w:pPr>
+      <w:rPr>
+        <w:rFonts w:ascii="Wingdings" w:hAnsi="Wingdings" w:hint="default"/>
+      </w:rPr>
+    </w:lvl>
+    <w:lvl w:ilvl="6" w:tplc="08090001" w:tentative="1">
+      <w:start w:val="1"/>
+      <w:numFmt w:val="bullet"/>
+      <w:lvlText w:val=""/>
+      <w:lvlJc w:val="left"/>
+      <w:pPr>
+        <w:ind w:left="5040" w:hanging="360"/>
+      </w:pPr>
+      <w:rPr>
+        <w:rFonts w:ascii="Symbol" w:hAnsi="Symbol" w:hint="default"/>
+      </w:rPr>
+    </w:lvl>
+    <w:lvl w:ilvl="7" w:tplc="08090003" w:tentative="1">
+      <w:start w:val="1"/>
+      <w:numFmt w:val="bullet"/>
+      <w:lvlText w:val="o"/>
+      <w:lvlJc w:val="left"/>
+      <w:pPr>
+        <w:ind w:left="5760" w:hanging="360"/>
+      </w:pPr>
+      <w:rPr>
+        <w:rFonts w:ascii="Courier New" w:hAnsi="Courier New" w:cs="Courier New" w:hint="default"/>
+      </w:rPr>
+    </w:lvl>
+    <w:lvl w:ilvl="8" w:tplc="08090005" w:tentative="1">
+      <w:start w:val="1"/>
+      <w:numFmt w:val="bullet"/>
+      <w:lvlText w:val=""/>
+      <w:lvlJc w:val="left"/>
+      <w:pPr>
+        <w:ind w:left="6480" w:hanging="360"/>
+      </w:pPr>
+      <w:rPr>
+        <w:rFonts w:ascii="Wingdings" w:hAnsi="Wingdings" w:hint="default"/>
       </w:rPr>
     </w:lvl>
   </w:abstractNum>
@@ -1212,6 +1358,9 @@
   </w:num>
   <w:num w:numId="12">
     <w:abstractNumId w:val="2"/>
+  </w:num>
+  <w:num w:numId="13">
+    <w:abstractNumId w:val="12"/>
   </w:num>
 </w:numbering>
 </file>
@@ -1568,12 +1717,13 @@
   <w:style w:type="paragraph" w:default="1" w:styleId="Normal">
     <w:name w:val="Normal"/>
     <w:qFormat/>
-    <w:rsid w:val="00F54C35"/>
+    <w:rsid w:val="00C533A7"/>
     <w:pPr>
       <w:spacing w:before="180" w:after="180"/>
     </w:pPr>
     <w:rPr>
       <w:rFonts w:ascii="Verdana" w:hAnsi="Verdana"/>
+      <w:sz w:val="22"/>
     </w:rPr>
   </w:style>
   <w:style w:type="paragraph" w:styleId="Heading1">
@@ -1729,9 +1879,6 @@
     <w:link w:val="BodyTextChar"/>
     <w:qFormat/>
     <w:rsid w:val="002A0C4F"/>
-    <w:rPr>
-      <w:sz w:val="22"/>
-    </w:rPr>
   </w:style>
   <w:style w:type="paragraph" w:customStyle="1" w:styleId="FirstParagraph">
     <w:name w:val="First Paragraph"/>
@@ -1933,11 +2080,11 @@
     <w:name w:val="Hyperlink"/>
     <w:basedOn w:val="CaptionChar"/>
     <w:uiPriority w:val="99"/>
-    <w:rsid w:val="00776C28"/>
+    <w:rsid w:val="00C533A7"/>
     <w:rPr>
       <w:rFonts w:ascii="Verdana" w:hAnsi="Verdana"/>
       <w:color w:val="C2204F"/>
-      <w:sz w:val="24"/>
+      <w:sz w:val="22"/>
     </w:rPr>
   </w:style>
   <w:style w:type="paragraph" w:styleId="TOCHeading">
@@ -1965,9 +2112,6 @@
       <w:shd w:val="clear" w:color="auto" w:fill="F8F8F8"/>
       <w:wordWrap w:val="0"/>
     </w:pPr>
-    <w:rPr>
-      <w:sz w:val="22"/>
-    </w:rPr>
   </w:style>
   <w:style w:type="character" w:customStyle="1" w:styleId="KeywordTok">
     <w:name w:val="KeywordTok"/>
@@ -2454,6 +2598,15 @@
     <w:rPr>
       <w:rFonts w:ascii="Verdana" w:hAnsi="Verdana"/>
       <w:sz w:val="20"/>
+    </w:rPr>
+  </w:style>
+  <w:style w:type="paragraph" w:styleId="NormalWeb">
+    <w:name w:val="Normal (Web)"/>
+    <w:basedOn w:val="Normal"/>
+    <w:unhideWhenUsed/>
+    <w:rsid w:val="00C533A7"/>
+    <w:rPr>
+      <w:rFonts w:cs="Times New Roman"/>
     </w:rPr>
   </w:style>
 </w:styles>
@@ -2778,6 +2931,21 @@
 </file>
 
 <file path=customXml/item1.xml><?xml version="1.0" encoding="utf-8"?>
+<?mso-contentType ?>
+<FormTemplates xmlns="http://schemas.microsoft.com/sharepoint/v3/contenttype/forms">
+  <Display>DocumentLibraryForm</Display>
+  <Edit>DocumentLibraryForm</Edit>
+  <New>DocumentLibraryForm</New>
+</FormTemplates>
+</file>
+
+<file path=customXml/item2.xml><?xml version="1.0" encoding="utf-8"?>
+<p:properties xmlns:p="http://schemas.microsoft.com/office/2006/metadata/properties" xmlns:xsi="http://www.w3.org/2001/XMLSchema-instance" xmlns:pc="http://schemas.microsoft.com/office/infopath/2007/PartnerControls">
+  <documentManagement/>
+</p:properties>
+</file>
+
+<file path=customXml/item3.xml><?xml version="1.0" encoding="utf-8"?>
 <ct:contentTypeSchema xmlns:ct="http://schemas.microsoft.com/office/2006/metadata/contentType" xmlns:ma="http://schemas.microsoft.com/office/2006/metadata/properties/metaAttributes" ct:_="" ma:_="" ma:contentTypeName="Document" ma:contentTypeID="0x010100FF6C192227F08D40886D5B38200EA35F" ma:contentTypeVersion="11" ma:contentTypeDescription="Create a new document." ma:contentTypeScope="" ma:versionID="c04f60d6ee1bfcd5394682d1db3eb829">
   <xsd:schema xmlns:xsd="http://www.w3.org/2001/XMLSchema" xmlns:xs="http://www.w3.org/2001/XMLSchema" xmlns:p="http://schemas.microsoft.com/office/2006/metadata/properties" xmlns:ns2="8dfca00d-a57e-4484-a5d3-23d6ff4f971a" xmlns:ns3="1e8c864c-9874-4087-83d3-7e7e50abe439" targetNamespace="http://schemas.microsoft.com/office/2006/metadata/properties" ma:root="true" ma:fieldsID="a2046e9d0c7c1f227ca631941f77f874" ns2:_="" ns3:_="">
     <xsd:import namespace="8dfca00d-a57e-4484-a5d3-23d6ff4f971a"/>
@@ -2988,36 +3156,10 @@
 </ct:contentTypeSchema>
 </file>
 
-<file path=customXml/item2.xml><?xml version="1.0" encoding="utf-8"?>
-<p:properties xmlns:p="http://schemas.microsoft.com/office/2006/metadata/properties" xmlns:xsi="http://www.w3.org/2001/XMLSchema-instance" xmlns:pc="http://schemas.microsoft.com/office/infopath/2007/PartnerControls">
-  <documentManagement/>
-</p:properties>
-</file>
-
-<file path=customXml/item3.xml><?xml version="1.0" encoding="utf-8"?>
-<?mso-contentType ?>
-<FormTemplates xmlns="http://schemas.microsoft.com/sharepoint/v3/contenttype/forms">
-  <Display>DocumentLibraryForm</Display>
-  <Edit>DocumentLibraryForm</Edit>
-  <New>DocumentLibraryForm</New>
-</FormTemplates>
-</file>
-
 <file path=customXml/itemProps1.xml><?xml version="1.0" encoding="utf-8"?>
-<ds:datastoreItem xmlns:ds="http://schemas.openxmlformats.org/officeDocument/2006/customXml" ds:itemID="{615E1DF1-2019-4200-8F24-2DC6ADB84979}">
+<ds:datastoreItem xmlns:ds="http://schemas.openxmlformats.org/officeDocument/2006/customXml" ds:itemID="{C0C8DE01-09AF-4E23-85DF-682F301CFE9A}">
   <ds:schemaRefs>
-    <ds:schemaRef ds:uri="http://schemas.microsoft.com/office/2006/metadata/contentType"/>
-    <ds:schemaRef ds:uri="http://schemas.microsoft.com/office/2006/metadata/properties/metaAttributes"/>
-    <ds:schemaRef ds:uri="http://www.w3.org/2001/XMLSchema"/>
-    <ds:schemaRef ds:uri="http://schemas.microsoft.com/office/2006/metadata/properties"/>
-    <ds:schemaRef ds:uri="8dfca00d-a57e-4484-a5d3-23d6ff4f971a"/>
-    <ds:schemaRef ds:uri="1e8c864c-9874-4087-83d3-7e7e50abe439"/>
-    <ds:schemaRef ds:uri="http://schemas.microsoft.com/office/2006/documentManagement/types"/>
-    <ds:schemaRef ds:uri="http://schemas.microsoft.com/office/infopath/2007/PartnerControls"/>
-    <ds:schemaRef ds:uri="http://schemas.openxmlformats.org/package/2006/metadata/core-properties"/>
-    <ds:schemaRef ds:uri="http://purl.org/dc/elements/1.1/"/>
-    <ds:schemaRef ds:uri="http://purl.org/dc/terms/"/>
-    <ds:schemaRef ds:uri="http://schemas.microsoft.com/internal/obd"/>
+    <ds:schemaRef ds:uri="http://schemas.microsoft.com/sharepoint/v3/contenttype/forms"/>
   </ds:schemaRefs>
 </ds:datastoreItem>
 </file>
@@ -3040,9 +3182,20 @@
 </file>
 
 <file path=customXml/itemProps3.xml><?xml version="1.0" encoding="utf-8"?>
-<ds:datastoreItem xmlns:ds="http://schemas.openxmlformats.org/officeDocument/2006/customXml" ds:itemID="{C0C8DE01-09AF-4E23-85DF-682F301CFE9A}">
+<ds:datastoreItem xmlns:ds="http://schemas.openxmlformats.org/officeDocument/2006/customXml" ds:itemID="{615E1DF1-2019-4200-8F24-2DC6ADB84979}">
   <ds:schemaRefs>
-    <ds:schemaRef ds:uri="http://schemas.microsoft.com/sharepoint/v3/contenttype/forms"/>
+    <ds:schemaRef ds:uri="http://schemas.microsoft.com/office/2006/metadata/contentType"/>
+    <ds:schemaRef ds:uri="http://schemas.microsoft.com/office/2006/metadata/properties/metaAttributes"/>
+    <ds:schemaRef ds:uri="http://www.w3.org/2001/XMLSchema"/>
+    <ds:schemaRef ds:uri="http://schemas.microsoft.com/office/2006/metadata/properties"/>
+    <ds:schemaRef ds:uri="8dfca00d-a57e-4484-a5d3-23d6ff4f971a"/>
+    <ds:schemaRef ds:uri="1e8c864c-9874-4087-83d3-7e7e50abe439"/>
+    <ds:schemaRef ds:uri="http://schemas.microsoft.com/office/2006/documentManagement/types"/>
+    <ds:schemaRef ds:uri="http://schemas.microsoft.com/office/infopath/2007/PartnerControls"/>
+    <ds:schemaRef ds:uri="http://schemas.openxmlformats.org/package/2006/metadata/core-properties"/>
+    <ds:schemaRef ds:uri="http://purl.org/dc/elements/1.1/"/>
+    <ds:schemaRef ds:uri="http://purl.org/dc/terms/"/>
+    <ds:schemaRef ds:uri="http://schemas.microsoft.com/internal/obd"/>
   </ds:schemaRefs>
 </ds:datastoreItem>
 </file>
</xml_diff>